<commit_message>
updated resume and started a new blog post
</commit_message>
<xml_diff>
--- a/resume2015.docx
+++ b/resume2015.docx
@@ -76,8 +76,6 @@
             <w:pPr>
               <w:pStyle w:val="PersonalInfo"/>
             </w:pPr>
-            <w:bookmarkStart w:id="0" w:name="_GoBack"/>
-            <w:bookmarkEnd w:id="0"/>
           </w:p>
         </w:tc>
         <w:tc>
@@ -551,7 +549,19 @@
               <w:rPr>
                 <w:rStyle w:val="ContentBodyChar"/>
               </w:rPr>
-              <w:t>he product is a cross platform app built with Ionic.  I've been writing Angular controllers, services, views, and tests in TypeScript with a backend developer.</w:t>
+              <w:t xml:space="preserve">he product is a cross platform app built with Ionic.  I've been writing Angular controllers, services, views, and </w:t>
+            </w:r>
+            <w:r>
+              <w:rPr>
+                <w:rStyle w:val="ContentBodyChar"/>
+              </w:rPr>
+              <w:t xml:space="preserve">Jasmine unit </w:t>
+            </w:r>
+            <w:r>
+              <w:rPr>
+                <w:rStyle w:val="ContentBodyChar"/>
+              </w:rPr>
+              <w:t>tests in TypeScript with a backend developer.</w:t>
             </w:r>
           </w:p>
           <w:p>
@@ -2485,8 +2495,19 @@
                     <w:sz w:val="20"/>
                     <w:szCs w:val="20"/>
                   </w:rPr>
-                  <w:t>November 2014-current</w:t>
+                  <w:t>November 2014-</w:t>
                 </w:r>
+                <w:r>
+                  <w:rPr>
+                    <w:rFonts w:asciiTheme="majorHAnsi" w:eastAsia="Times New Roman" w:hAnsiTheme="majorHAnsi" w:cs="Times New Roman"/>
+                    <w:color w:val="111111"/>
+                    <w:sz w:val="20"/>
+                    <w:szCs w:val="20"/>
+                  </w:rPr>
+                  <w:t>December 2015</w:t>
+                </w:r>
+                <w:bookmarkStart w:id="0" w:name="_GoBack"/>
+                <w:bookmarkEnd w:id="0"/>
               </w:p>
               <w:p>
                 <w:pPr>
@@ -7372,7 +7393,7 @@
     <w:charset w:val="00"/>
     <w:family w:val="auto"/>
     <w:pitch w:val="variable"/>
-    <w:sig w:usb0="E0002AFF" w:usb1="C0007841" w:usb2="00000009" w:usb3="00000000" w:csb0="000001FF" w:csb1="00000000"/>
+    <w:sig w:usb0="00000003" w:usb1="00000000" w:usb2="00000000" w:usb3="00000000" w:csb0="00000001" w:csb1="00000000"/>
   </w:font>
   <w:font w:name="Courier New">
     <w:panose1 w:val="02070309020205020404"/>
@@ -10652,7 +10673,7 @@
 </file>
 
 <file path=customXml/itemProps4.xml><?xml version="1.0" encoding="utf-8"?>
-<ds:datastoreItem xmlns:ds="http://schemas.openxmlformats.org/officeDocument/2006/customXml" ds:itemID="{90138EC1-0B0B-1E45-84E3-15804C950C60}">
+<ds:datastoreItem xmlns:ds="http://schemas.openxmlformats.org/officeDocument/2006/customXml" ds:itemID="{1F5B25E8-257F-E640-9E6B-A86423C6A268}">
   <ds:schemaRefs>
     <ds:schemaRef ds:uri="http://schemas.openxmlformats.org/officeDocument/2006/bibliography"/>
   </ds:schemaRefs>

</xml_diff>

<commit_message>
updated hardcopy resume with mt gig
</commit_message>
<xml_diff>
--- a/resume2015.docx
+++ b/resume2015.docx
@@ -558,7 +558,7 @@
                 <w:placeholder>
                   <w:docPart w:val="B23BE95B43E76B4F8D16C65E19942661"/>
                 </w:placeholder>
-                <w:date w:fullDate="2016-05-01T00:00:00Z">
+                <w:date w:fullDate="2016-07-01T00:00:00Z">
                   <w:dateFormat w:val="MMMM d, yyyy"/>
                   <w:lid w:val="en-US"/>
                   <w:storeMappedDataAs w:val="dateTime"/>
@@ -568,7 +568,7 @@
               <w:sdtEndPr/>
               <w:sdtContent>
                 <w:r>
-                  <w:t>May 1, 2016</w:t>
+                  <w:t>July 1, 2016</w:t>
                 </w:r>
               </w:sdtContent>
             </w:sdt>
@@ -584,7 +584,7 @@
               <w:rPr>
                 <w:rStyle w:val="ContentBodyChar"/>
               </w:rPr>
-              <w:t>TA, contractor, MongoDB for M101JS: MongoDB for Node.js Developers</w:t>
+              <w:t>Web Developer, Mercenary Tech</w:t>
             </w:r>
           </w:p>
           <w:p>
@@ -610,6 +610,104 @@
               <w:rPr>
                 <w:rStyle w:val="ContentBodyChar"/>
               </w:rPr>
+              <w:t>As a consultant as part of a remote team, I work with small to mid-size companies to help built their apps</w:t>
+            </w:r>
+          </w:p>
+          <w:p>
+            <w:pPr>
+              <w:pStyle w:val="ListParagraph"/>
+              <w:numPr>
+                <w:ilvl w:val="0"/>
+                <w:numId w:val="6"/>
+              </w:numPr>
+              <w:ind w:left="335" w:hanging="335"/>
+              <w:rPr>
+                <w:rStyle w:val="ContentBodyChar"/>
+              </w:rPr>
+            </w:pPr>
+            <w:r>
+              <w:rPr>
+                <w:rStyle w:val="ContentBodyChar"/>
+              </w:rPr>
+              <w:t>Experience with Angular 1, grunt, Docker, sass, Bootstrap, Python, Django, Postgresql, git/gitHub, Slack</w:t>
+            </w:r>
+            <w:bookmarkStart w:id="0" w:name="_GoBack"/>
+            <w:bookmarkEnd w:id="0"/>
+          </w:p>
+          <w:p>
+            <w:pPr>
+              <w:pStyle w:val="ListParagraph"/>
+              <w:ind w:left="335"/>
+              <w:rPr>
+                <w:color w:val="000000" w:themeColor="text1"/>
+                <w:sz w:val="20"/>
+              </w:rPr>
+            </w:pPr>
+          </w:p>
+          <w:p>
+            <w:pPr>
+              <w:pStyle w:val="ContentBodyBold"/>
+              <w:rPr>
+                <w:rStyle w:val="ContentBodyChar"/>
+              </w:rPr>
+            </w:pPr>
+            <w:sdt>
+              <w:sdtPr>
+                <w:id w:val="1517805490"/>
+                <w:placeholder>
+                  <w:docPart w:val="DD654ABFCD6DC44290638A8C5CB04990"/>
+                </w:placeholder>
+                <w:date w:fullDate="2016-07-01T00:00:00Z">
+                  <w:dateFormat w:val="MMMM d, yyyy"/>
+                  <w:lid w:val="en-US"/>
+                  <w:storeMappedDataAs w:val="dateTime"/>
+                  <w:calendar w:val="gregorian"/>
+                </w:date>
+              </w:sdtPr>
+              <w:sdtContent>
+                <w:r>
+                  <w:t>July 1, 2016</w:t>
+                </w:r>
+              </w:sdtContent>
+            </w:sdt>
+          </w:p>
+          <w:p>
+            <w:pPr>
+              <w:ind w:left="335"/>
+              <w:rPr>
+                <w:rStyle w:val="ContentBodyChar"/>
+              </w:rPr>
+            </w:pPr>
+            <w:r>
+              <w:rPr>
+                <w:rStyle w:val="ContentBodyChar"/>
+              </w:rPr>
+              <w:t>TA, contractor, MongoDB for M101JS: MongoDB for Node.js Developers</w:t>
+            </w:r>
+          </w:p>
+          <w:p>
+            <w:pPr>
+              <w:rPr>
+                <w:rStyle w:val="ContentBodyChar"/>
+              </w:rPr>
+            </w:pPr>
+          </w:p>
+          <w:p>
+            <w:pPr>
+              <w:pStyle w:val="ListParagraph"/>
+              <w:numPr>
+                <w:ilvl w:val="0"/>
+                <w:numId w:val="6"/>
+              </w:numPr>
+              <w:ind w:left="335" w:hanging="335"/>
+              <w:rPr>
+                <w:rStyle w:val="ContentBodyChar"/>
+              </w:rPr>
+            </w:pPr>
+            <w:r>
+              <w:rPr>
+                <w:rStyle w:val="ContentBodyChar"/>
+              </w:rPr>
               <w:t>I provide teaching assistance for this online course by answering</w:t>
             </w:r>
             <w:r>
@@ -624,6 +722,14 @@
               </w:rPr>
               <w:t xml:space="preserve">, proof lectures, quizzes, homework and exam materials for errors. </w:t>
             </w:r>
+          </w:p>
+          <w:p>
+            <w:pPr>
+              <w:rPr>
+                <w:color w:val="000000" w:themeColor="text1"/>
+                <w:sz w:val="20"/>
+              </w:rPr>
+            </w:pPr>
           </w:p>
           <w:p>
             <w:pPr>
@@ -779,7 +885,14 @@
               <w:rPr>
                 <w:rStyle w:val="ContentBodyChar"/>
               </w:rPr>
-              <w:t>I was hired on as a contractor through Aquent/Vitamin T and my contract was ended under good terms due to lack of work coming in for the email development team.</w:t>
+              <w:t xml:space="preserve">I was hired on as a contractor through Aquent/Vitamin T and my contract was ended under </w:t>
+            </w:r>
+            <w:r>
+              <w:rPr>
+                <w:rStyle w:val="ContentBodyChar"/>
+              </w:rPr>
+              <w:lastRenderedPageBreak/>
+              <w:t>good terms due to lack of work coming in for the email development team.</w:t>
             </w:r>
           </w:p>
           <w:p>
@@ -3174,8 +3287,6 @@
                 <w:szCs w:val="20"/>
               </w:rPr>
             </w:pPr>
-            <w:bookmarkStart w:id="0" w:name="_GoBack"/>
-            <w:bookmarkEnd w:id="0"/>
             <w:r>
               <w:rPr>
                 <w:rFonts w:ascii="Arial" w:eastAsia="Times New Roman" w:hAnsi="Arial" w:cs="Arial"/>
@@ -7024,6 +7135,35 @@
         </w:p>
       </w:docPartBody>
     </w:docPart>
+    <w:docPart>
+      <w:docPartPr>
+        <w:name w:val="DD654ABFCD6DC44290638A8C5CB04990"/>
+        <w:category>
+          <w:name w:val="General"/>
+          <w:gallery w:val="placeholder"/>
+        </w:category>
+        <w:types>
+          <w:type w:val="bbPlcHdr"/>
+        </w:types>
+        <w:behaviors>
+          <w:behavior w:val="content"/>
+        </w:behaviors>
+        <w:guid w:val="{6EA7B52B-2CFC-1C4D-8EC8-9A5B2A11560D}"/>
+      </w:docPartPr>
+      <w:docPartBody>
+        <w:p>
+          <w:pPr>
+            <w:pStyle w:val="DD654ABFCD6DC44290638A8C5CB04990"/>
+          </w:pPr>
+          <w:r>
+            <w:rPr>
+              <w:rStyle w:val="PlaceholderText"/>
+            </w:rPr>
+            <w:t>Click here to enter a date.</w:t>
+          </w:r>
+        </w:p>
+      </w:docPartBody>
+    </w:docPart>
   </w:docParts>
 </w:glossaryDocument>
 </file>
@@ -7138,6 +7278,7 @@
     <w:rsid w:val="00A02A95"/>
     <w:rsid w:val="00A63C46"/>
     <w:rsid w:val="00BC0499"/>
+    <w:rsid w:val="00C017BD"/>
     <w:rsid w:val="00D553FC"/>
     <w:rsid w:val="00DC32C6"/>
     <w:rsid w:val="00F05F66"/>
@@ -7476,7 +7617,7 @@
     <w:basedOn w:val="DefaultParagraphFont"/>
     <w:uiPriority w:val="99"/>
     <w:semiHidden/>
-    <w:rsid w:val="0015068C"/>
+    <w:rsid w:val="00C017BD"/>
     <w:rPr>
       <w:color w:val="808080"/>
     </w:rPr>
@@ -8027,6 +8168,10 @@
   <w:style w:type="paragraph" w:customStyle="1" w:styleId="1B3E18EAF8676B42996ADEE1C6FB15F0">
     <w:name w:val="1B3E18EAF8676B42996ADEE1C6FB15F0"/>
     <w:rsid w:val="0015068C"/>
+  </w:style>
+  <w:style w:type="paragraph" w:customStyle="1" w:styleId="DD654ABFCD6DC44290638A8C5CB04990">
+    <w:name w:val="DD654ABFCD6DC44290638A8C5CB04990"/>
+    <w:rsid w:val="00C017BD"/>
   </w:style>
 </w:styles>
 </file>
@@ -8341,7 +8486,7 @@
     <w:basedOn w:val="DefaultParagraphFont"/>
     <w:uiPriority w:val="99"/>
     <w:semiHidden/>
-    <w:rsid w:val="0015068C"/>
+    <w:rsid w:val="00C017BD"/>
     <w:rPr>
       <w:color w:val="808080"/>
     </w:rPr>
@@ -8892,6 +9037,10 @@
   <w:style w:type="paragraph" w:customStyle="1" w:styleId="1B3E18EAF8676B42996ADEE1C6FB15F0">
     <w:name w:val="1B3E18EAF8676B42996ADEE1C6FB15F0"/>
     <w:rsid w:val="0015068C"/>
+  </w:style>
+  <w:style w:type="paragraph" w:customStyle="1" w:styleId="DD654ABFCD6DC44290638A8C5CB04990">
+    <w:name w:val="DD654ABFCD6DC44290638A8C5CB04990"/>
+    <w:rsid w:val="00C017BD"/>
   </w:style>
 </w:styles>
 </file>
@@ -10414,7 +10563,7 @@
 </file>
 
 <file path=customXml/itemProps4.xml><?xml version="1.0" encoding="utf-8"?>
-<ds:datastoreItem xmlns:ds="http://schemas.openxmlformats.org/officeDocument/2006/customXml" ds:itemID="{CE123083-77D0-6B49-A122-45F9DB2E50FF}">
+<ds:datastoreItem xmlns:ds="http://schemas.openxmlformats.org/officeDocument/2006/customXml" ds:itemID="{4EA0C655-E1E0-694A-B3DA-3DC2F933B440}">
   <ds:schemaRefs>
     <ds:schemaRef ds:uri="http://schemas.openxmlformats.org/officeDocument/2006/bibliography"/>
   </ds:schemaRefs>

</xml_diff>